<commit_message>
Aggiornamento UC Name delle tabelle di Cockbur (Amministratore) e Login/Registrazione utente (Android).
</commit_message>
<xml_diff>
--- a/Varia/Tabelle di Cockburn/Control Panel - Desktop/A02_SigninAdmin.docx
+++ b/Varia/Tabelle di Cockburn/Control Panel - Desktop/A02_SigninAdmin.docx
@@ -67,12 +67,21 @@
                 <w:szCs w:val="24"/>
               </w:rPr>
             </w:pPr>
-            <w:r>
-              <w:rPr>
-                <w:sz w:val="24"/>
-                <w:szCs w:val="24"/>
-              </w:rPr>
-              <w:t>Registrazione Admin</w:t>
+            <w:proofErr w:type="spellStart"/>
+            <w:r>
+              <w:rPr>
+                <w:sz w:val="24"/>
+                <w:szCs w:val="24"/>
+              </w:rPr>
+              <w:t>Signin</w:t>
+            </w:r>
+            <w:proofErr w:type="spellEnd"/>
+            <w:r>
+              <w:rPr>
+                <w:sz w:val="24"/>
+                <w:szCs w:val="24"/>
+              </w:rPr>
+              <w:t xml:space="preserve"> Admin</w:t>
             </w:r>
           </w:p>
         </w:tc>

</xml_diff>

<commit_message>
Modifiche Use case cona ggiunta dei casi d'uso per i report e recupero credenziali.
</commit_message>
<xml_diff>
--- a/Varia/Tabelle di Cockburn/Control Panel - Desktop/A02_SigninAdmin.docx
+++ b/Varia/Tabelle di Cockburn/Control Panel - Desktop/A02_SigninAdmin.docx
@@ -67,7 +67,6 @@
                 <w:szCs w:val="24"/>
               </w:rPr>
             </w:pPr>
-            <w:proofErr w:type="spellStart"/>
             <w:r>
               <w:rPr>
                 <w:sz w:val="24"/>
@@ -75,13 +74,19 @@
               </w:rPr>
               <w:t>Signin</w:t>
             </w:r>
-            <w:proofErr w:type="spellEnd"/>
-            <w:r>
-              <w:rPr>
-                <w:sz w:val="24"/>
-                <w:szCs w:val="24"/>
-              </w:rPr>
-              <w:t xml:space="preserve"> Admin</w:t>
+            <w:r>
+              <w:rPr>
+                <w:sz w:val="24"/>
+                <w:szCs w:val="24"/>
+              </w:rPr>
+              <w:t xml:space="preserve"> </w:t>
+            </w:r>
+            <w:r>
+              <w:rPr>
+                <w:sz w:val="24"/>
+                <w:szCs w:val="24"/>
+              </w:rPr>
+              <w:t>ADMIN</w:t>
             </w:r>
           </w:p>
         </w:tc>
@@ -110,23 +115,7 @@
                 <w:sz w:val="24"/>
                 <w:szCs w:val="24"/>
               </w:rPr>
-              <w:t xml:space="preserve">Goal in </w:t>
-            </w:r>
-            <w:proofErr w:type="spellStart"/>
-            <w:r>
-              <w:rPr>
-                <w:sz w:val="24"/>
-                <w:szCs w:val="24"/>
-              </w:rPr>
-              <w:t>Context</w:t>
-            </w:r>
-            <w:proofErr w:type="spellEnd"/>
-            <w:r>
-              <w:rPr>
-                <w:sz w:val="24"/>
-                <w:szCs w:val="24"/>
-              </w:rPr>
-              <w:t xml:space="preserve"> </w:t>
+              <w:t xml:space="preserve">Goal in Context </w:t>
             </w:r>
           </w:p>
         </w:tc>
@@ -181,21 +170,12 @@
                 <w:szCs w:val="24"/>
               </w:rPr>
             </w:pPr>
-            <w:proofErr w:type="spellStart"/>
-            <w:r>
-              <w:rPr>
-                <w:sz w:val="24"/>
-                <w:szCs w:val="24"/>
-              </w:rPr>
-              <w:t>Preconditions</w:t>
-            </w:r>
-            <w:proofErr w:type="spellEnd"/>
-            <w:r>
-              <w:rPr>
-                <w:sz w:val="24"/>
-                <w:szCs w:val="24"/>
-              </w:rPr>
-              <w:t xml:space="preserve"> </w:t>
+            <w:r>
+              <w:rPr>
+                <w:sz w:val="24"/>
+                <w:szCs w:val="24"/>
+              </w:rPr>
+              <w:t xml:space="preserve">Preconditions </w:t>
             </w:r>
           </w:p>
         </w:tc>
@@ -248,23 +228,7 @@
                 <w:sz w:val="24"/>
                 <w:szCs w:val="24"/>
               </w:rPr>
-              <w:t xml:space="preserve">Success End </w:t>
-            </w:r>
-            <w:proofErr w:type="spellStart"/>
-            <w:r>
-              <w:rPr>
-                <w:sz w:val="24"/>
-                <w:szCs w:val="24"/>
-              </w:rPr>
-              <w:t>Condition</w:t>
-            </w:r>
-            <w:proofErr w:type="spellEnd"/>
-            <w:r>
-              <w:rPr>
-                <w:sz w:val="24"/>
-                <w:szCs w:val="24"/>
-              </w:rPr>
-              <w:t xml:space="preserve"> </w:t>
+              <w:t xml:space="preserve">Success End Condition </w:t>
             </w:r>
           </w:p>
         </w:tc>
@@ -312,37 +276,12 @@
                 <w:szCs w:val="24"/>
               </w:rPr>
             </w:pPr>
-            <w:proofErr w:type="spellStart"/>
-            <w:r>
-              <w:rPr>
-                <w:sz w:val="24"/>
-                <w:szCs w:val="24"/>
-              </w:rPr>
-              <w:t>Failed</w:t>
-            </w:r>
-            <w:proofErr w:type="spellEnd"/>
-            <w:r>
-              <w:rPr>
-                <w:sz w:val="24"/>
-                <w:szCs w:val="24"/>
-              </w:rPr>
-              <w:t xml:space="preserve"> End </w:t>
-            </w:r>
-            <w:proofErr w:type="spellStart"/>
-            <w:r>
-              <w:rPr>
-                <w:sz w:val="24"/>
-                <w:szCs w:val="24"/>
-              </w:rPr>
-              <w:t>Condition</w:t>
-            </w:r>
-            <w:proofErr w:type="spellEnd"/>
-            <w:r>
-              <w:rPr>
-                <w:sz w:val="24"/>
-                <w:szCs w:val="24"/>
-              </w:rPr>
-              <w:t xml:space="preserve"> </w:t>
+            <w:r>
+              <w:rPr>
+                <w:sz w:val="24"/>
+                <w:szCs w:val="24"/>
+              </w:rPr>
+              <w:t xml:space="preserve">Failed End Condition </w:t>
             </w:r>
           </w:p>
         </w:tc>
@@ -390,37 +329,12 @@
                 <w:szCs w:val="24"/>
               </w:rPr>
             </w:pPr>
-            <w:proofErr w:type="spellStart"/>
-            <w:r>
-              <w:rPr>
-                <w:sz w:val="24"/>
-                <w:szCs w:val="24"/>
-              </w:rPr>
-              <w:t>Primary</w:t>
-            </w:r>
-            <w:proofErr w:type="spellEnd"/>
-            <w:r>
-              <w:rPr>
-                <w:sz w:val="24"/>
-                <w:szCs w:val="24"/>
-              </w:rPr>
-              <w:t xml:space="preserve"> </w:t>
-            </w:r>
-            <w:proofErr w:type="spellStart"/>
-            <w:r>
-              <w:rPr>
-                <w:sz w:val="24"/>
-                <w:szCs w:val="24"/>
-              </w:rPr>
-              <w:t>Actor</w:t>
-            </w:r>
-            <w:proofErr w:type="spellEnd"/>
-            <w:r>
-              <w:rPr>
-                <w:sz w:val="24"/>
-                <w:szCs w:val="24"/>
-              </w:rPr>
-              <w:t xml:space="preserve"> </w:t>
+            <w:r>
+              <w:rPr>
+                <w:sz w:val="24"/>
+                <w:szCs w:val="24"/>
+              </w:rPr>
+              <w:t xml:space="preserve">Primary Actor </w:t>
             </w:r>
           </w:p>
         </w:tc>
@@ -497,23 +411,7 @@
                 <w:sz w:val="24"/>
                 <w:szCs w:val="24"/>
               </w:rPr>
-              <w:t xml:space="preserve">L’utente clicca sul pulsante label “Join with </w:t>
-            </w:r>
-            <w:proofErr w:type="spellStart"/>
-            <w:r>
-              <w:rPr>
-                <w:sz w:val="24"/>
-                <w:szCs w:val="24"/>
-              </w:rPr>
-              <w:t>us</w:t>
-            </w:r>
-            <w:proofErr w:type="spellEnd"/>
-            <w:r>
-              <w:rPr>
-                <w:sz w:val="24"/>
-                <w:szCs w:val="24"/>
-              </w:rPr>
-              <w:t>”</w:t>
+              <w:t>L’utente clicca sul pulsante label “Join with us”</w:t>
             </w:r>
             <w:r>
               <w:rPr>
@@ -727,23 +625,7 @@
                 <w:sz w:val="24"/>
                 <w:szCs w:val="24"/>
               </w:rPr>
-              <w:t xml:space="preserve">L’utente compila i campi del </w:t>
-            </w:r>
-            <w:proofErr w:type="spellStart"/>
-            <w:r>
-              <w:rPr>
-                <w:sz w:val="24"/>
-                <w:szCs w:val="24"/>
-              </w:rPr>
-              <w:t>form</w:t>
-            </w:r>
-            <w:proofErr w:type="spellEnd"/>
-            <w:r>
-              <w:rPr>
-                <w:sz w:val="24"/>
-                <w:szCs w:val="24"/>
-              </w:rPr>
-              <w:t xml:space="preserve"> di registrazione.</w:t>
+              <w:t>L’utente compila i campi del form di registrazione.</w:t>
             </w:r>
           </w:p>
         </w:tc>
@@ -830,23 +712,7 @@
                 <w:sz w:val="24"/>
                 <w:szCs w:val="24"/>
               </w:rPr>
-              <w:t>L’utente clicca su “Join” nella schermata “</w:t>
-            </w:r>
-            <w:proofErr w:type="spellStart"/>
-            <w:r>
-              <w:rPr>
-                <w:sz w:val="24"/>
-                <w:szCs w:val="24"/>
-              </w:rPr>
-              <w:t>SiginAdmin</w:t>
-            </w:r>
-            <w:proofErr w:type="spellEnd"/>
-            <w:r>
-              <w:rPr>
-                <w:sz w:val="24"/>
-                <w:szCs w:val="24"/>
-              </w:rPr>
-              <w:t>”.</w:t>
+              <w:t>L’utente clicca su “Join” nella schermata “SiginAdmin”.</w:t>
             </w:r>
           </w:p>
         </w:tc>
@@ -1039,23 +905,7 @@
                 <w:sz w:val="24"/>
                 <w:szCs w:val="24"/>
               </w:rPr>
-              <w:t xml:space="preserve">Invia </w:t>
-            </w:r>
-            <w:proofErr w:type="gramStart"/>
-            <w:r>
-              <w:rPr>
-                <w:sz w:val="24"/>
-                <w:szCs w:val="24"/>
-              </w:rPr>
-              <w:t>feedback</w:t>
-            </w:r>
-            <w:proofErr w:type="gramEnd"/>
-            <w:r>
-              <w:rPr>
-                <w:sz w:val="24"/>
-                <w:szCs w:val="24"/>
-              </w:rPr>
-              <w:t xml:space="preserve"> positivo.</w:t>
+              <w:t>Invia feedback positivo.</w:t>
             </w:r>
           </w:p>
         </w:tc>
@@ -1229,23 +1079,7 @@
                 <w:sz w:val="24"/>
                 <w:szCs w:val="24"/>
               </w:rPr>
-              <w:t>Chiusura della schermata e apertura di “</w:t>
-            </w:r>
-            <w:proofErr w:type="spellStart"/>
-            <w:r>
-              <w:rPr>
-                <w:sz w:val="24"/>
-                <w:szCs w:val="24"/>
-              </w:rPr>
-              <w:t>LoginAdmin</w:t>
-            </w:r>
-            <w:proofErr w:type="spellEnd"/>
-            <w:r>
-              <w:rPr>
-                <w:sz w:val="24"/>
-                <w:szCs w:val="24"/>
-              </w:rPr>
-              <w:t>”.</w:t>
+              <w:t>Chiusura della schermata e apertura di “LoginAdmin”.</w:t>
             </w:r>
           </w:p>
         </w:tc>
@@ -1734,41 +1568,13 @@
                 <w:lang w:val="en-US"/>
               </w:rPr>
             </w:pPr>
-            <w:proofErr w:type="spellStart"/>
             <w:r>
               <w:rPr>
                 <w:sz w:val="24"/>
                 <w:szCs w:val="24"/>
                 <w:lang w:val="en-US"/>
               </w:rPr>
-              <w:t>Clicca</w:t>
-            </w:r>
-            <w:proofErr w:type="spellEnd"/>
-            <w:r>
-              <w:rPr>
-                <w:sz w:val="24"/>
-                <w:szCs w:val="24"/>
-                <w:lang w:val="en-US"/>
-              </w:rPr>
-              <w:t xml:space="preserve"> </w:t>
-            </w:r>
-            <w:proofErr w:type="spellStart"/>
-            <w:r>
-              <w:rPr>
-                <w:sz w:val="24"/>
-                <w:szCs w:val="24"/>
-                <w:lang w:val="en-US"/>
-              </w:rPr>
-              <w:t>su</w:t>
-            </w:r>
-            <w:proofErr w:type="spellEnd"/>
-            <w:r>
-              <w:rPr>
-                <w:sz w:val="24"/>
-                <w:szCs w:val="24"/>
-                <w:lang w:val="en-US"/>
-              </w:rPr>
-              <w:t xml:space="preserve"> “Join with </w:t>
+              <w:t xml:space="preserve">Clicca su “Join with </w:t>
             </w:r>
             <w:r>
               <w:rPr>
@@ -1874,41 +1680,13 @@
                 <w:lang w:val="en-US"/>
               </w:rPr>
             </w:pPr>
-            <w:proofErr w:type="spellStart"/>
             <w:r>
               <w:rPr>
                 <w:sz w:val="24"/>
                 <w:szCs w:val="24"/>
                 <w:lang w:val="en-US"/>
               </w:rPr>
-              <w:t>Apre</w:t>
-            </w:r>
-            <w:proofErr w:type="spellEnd"/>
-            <w:r>
-              <w:rPr>
-                <w:sz w:val="24"/>
-                <w:szCs w:val="24"/>
-                <w:lang w:val="en-US"/>
-              </w:rPr>
-              <w:t xml:space="preserve"> la </w:t>
-            </w:r>
-            <w:proofErr w:type="spellStart"/>
-            <w:r>
-              <w:rPr>
-                <w:sz w:val="24"/>
-                <w:szCs w:val="24"/>
-                <w:lang w:val="en-US"/>
-              </w:rPr>
-              <w:t>schermata</w:t>
-            </w:r>
-            <w:proofErr w:type="spellEnd"/>
-            <w:r>
-              <w:rPr>
-                <w:sz w:val="24"/>
-                <w:szCs w:val="24"/>
-                <w:lang w:val="en-US"/>
-              </w:rPr>
-              <w:t xml:space="preserve"> SigninAdminCM20.</w:t>
+              <w:t>Apre la schermata SigninAdminCM20.</w:t>
             </w:r>
           </w:p>
         </w:tc>

</xml_diff>